<commit_message>
updated changes for eCRF..
</commit_message>
<xml_diff>
--- a/rms/RMS Design.docx
+++ b/rms/RMS Design.docx
@@ -7081,6 +7081,7 @@
         <w:rPr>
           <w:rFonts w:eastAsia="Times New Roman"/>
         </w:rPr>
+        <w:lastRenderedPageBreak/>
         <w:t xml:space="preserve">RMSS </w:t>
       </w:r>
       <w:proofErr w:type="spellStart"/>
@@ -7119,32 +7120,65 @@
       </w:r>
     </w:p>
     <w:p>
-      <w:pPr>
-        <w:pStyle w:val="Heading4"/>
-        <w:rPr>
-          <w:rFonts w:eastAsia="Times New Roman"/>
-        </w:rPr>
-      </w:pPr>
-      <w:r>
-        <w:rPr>
-          <w:rFonts w:eastAsia="Times New Roman"/>
-        </w:rPr>
-        <w:t>render</w:t>
-      </w:r>
-      <w:r>
-        <w:rPr>
-          <w:rFonts w:eastAsia="Times New Roman"/>
-        </w:rPr>
-        <w:t xml:space="preserve"> </w:t>
-      </w:r>
-      <w:r>
-        <w:rPr>
-          <w:rFonts w:eastAsia="Times New Roman"/>
-        </w:rPr>
-        <w:t>()</w:t>
-      </w:r>
-    </w:p>
-    <w:p/>
+      <w:r>
+        <w:rPr>
+          <w:noProof/>
+          <w:lang w:val="en-IN" w:eastAsia="en-IN"/>
+        </w:rPr>
+        <w:drawing>
+          <wp:inline distT="0" distB="0" distL="0" distR="0">
+            <wp:extent cx="6851015" cy="3719195"/>
+            <wp:effectExtent l="0" t="0" r="6985" b="0"/>
+            <wp:docPr id="30" name="Picture 30"/>
+            <wp:cNvGraphicFramePr>
+              <a:graphicFrameLocks xmlns:a="http://schemas.openxmlformats.org/drawingml/2006/main" noChangeAspect="1"/>
+            </wp:cNvGraphicFramePr>
+            <a:graphic xmlns:a="http://schemas.openxmlformats.org/drawingml/2006/main">
+              <a:graphicData uri="http://schemas.openxmlformats.org/drawingml/2006/picture">
+                <pic:pic xmlns:pic="http://schemas.openxmlformats.org/drawingml/2006/picture">
+                  <pic:nvPicPr>
+                    <pic:cNvPr id="0" name="Picture 28"/>
+                    <pic:cNvPicPr>
+                      <a:picLocks noChangeAspect="1" noChangeArrowheads="1"/>
+                    </pic:cNvPicPr>
+                  </pic:nvPicPr>
+                  <pic:blipFill>
+                    <a:blip r:embed="rId33">
+                      <a:extLst>
+                        <a:ext uri="{28A0092B-C50C-407E-A947-70E740481C1C}">
+                          <a14:useLocalDpi xmlns:a14="http://schemas.microsoft.com/office/drawing/2010/main" val="0"/>
+                        </a:ext>
+                      </a:extLst>
+                    </a:blip>
+                    <a:srcRect/>
+                    <a:stretch>
+                      <a:fillRect/>
+                    </a:stretch>
+                  </pic:blipFill>
+                  <pic:spPr bwMode="auto">
+                    <a:xfrm>
+                      <a:off x="0" y="0"/>
+                      <a:ext cx="6851015" cy="3719195"/>
+                    </a:xfrm>
+                    <a:prstGeom prst="rect">
+                      <a:avLst/>
+                    </a:prstGeom>
+                    <a:noFill/>
+                    <a:ln>
+                      <a:noFill/>
+                    </a:ln>
+                  </pic:spPr>
+                </pic:pic>
+              </a:graphicData>
+            </a:graphic>
+          </wp:inline>
+        </w:drawing>
+      </w:r>
+    </w:p>
+    <w:p>
+      <w:bookmarkStart w:id="0" w:name="_GoBack"/>
+      <w:bookmarkEnd w:id="0"/>
+    </w:p>
     <w:p/>
     <w:p>
       <w:pPr>
@@ -7300,21 +7334,21 @@
           <w:rFonts w:eastAsia="Calibri"/>
           <w:color w:val="4472C4"/>
         </w:rPr>
+        <w:t>a detailed description of the functions performed for each action or option present in the screen (calling a process, screen etc.)</w:t>
+      </w:r>
+    </w:p>
+    <w:p>
+      <w:pPr>
+        <w:pStyle w:val="Heading2"/>
+        <w:rPr>
+          <w:rFonts w:eastAsia="Times New Roman"/>
+        </w:rPr>
+      </w:pPr>
+      <w:r>
+        <w:rPr>
+          <w:rFonts w:eastAsia="Times New Roman"/>
+        </w:rPr>
         <w:lastRenderedPageBreak/>
-        <w:t>a detailed description of the functions performed for each action or option present in the screen (calling a process, screen etc.)</w:t>
-      </w:r>
-    </w:p>
-    <w:p>
-      <w:pPr>
-        <w:pStyle w:val="Heading2"/>
-        <w:rPr>
-          <w:rFonts w:eastAsia="Times New Roman"/>
-        </w:rPr>
-      </w:pPr>
-      <w:r>
-        <w:rPr>
-          <w:rFonts w:eastAsia="Times New Roman"/>
-        </w:rPr>
         <w:t>Interface with External Systems</w:t>
       </w:r>
     </w:p>
@@ -7965,7 +7999,6 @@
         <w:rPr>
           <w:rFonts w:eastAsia="Times New Roman"/>
         </w:rPr>
-        <w:lastRenderedPageBreak/>
         <w:t>Memory Constraints</w:t>
       </w:r>
     </w:p>
@@ -8015,6 +8048,7 @@
                 <w:b/>
                 <w:bCs/>
               </w:rPr>
+              <w:lastRenderedPageBreak/>
               <w:t>Item No.</w:t>
             </w:r>
           </w:p>
@@ -11504,6 +11538,17 @@
             <w:pPr>
               <w:pStyle w:val="NoSpacing"/>
             </w:pPr>
+            <w:r>
+              <w:t xml:space="preserve">Configuration driven </w:t>
+            </w:r>
+            <w:proofErr w:type="spellStart"/>
+            <w:r>
+              <w:t>eCRF</w:t>
+            </w:r>
+            <w:proofErr w:type="spellEnd"/>
+            <w:r>
+              <w:t xml:space="preserve"> forms to address volatility in data collection attributes </w:t>
+            </w:r>
           </w:p>
         </w:tc>
       </w:tr>
@@ -11669,6 +11714,624 @@
                 <w:rFonts w:eastAsia="Calibri" w:cstheme="minorHAnsi"/>
               </w:rPr>
             </w:pPr>
+            <w:r>
+              <w:rPr>
+                <w:rFonts w:eastAsia="Calibri" w:cstheme="minorHAnsi"/>
+              </w:rPr>
+              <w:t>Latency to create/update transaction data 3 to 5 secs</w:t>
+            </w:r>
+          </w:p>
+        </w:tc>
+      </w:tr>
+      <w:tr>
+        <w:tc>
+          <w:tcPr>
+            <w:tcW w:w="1525" w:type="dxa"/>
+          </w:tcPr>
+          <w:p>
+            <w:pPr>
+              <w:spacing w:after="200" w:line="276" w:lineRule="auto"/>
+              <w:rPr>
+                <w:rFonts w:eastAsia="Calibri" w:cstheme="minorHAnsi"/>
+              </w:rPr>
+            </w:pPr>
+          </w:p>
+        </w:tc>
+        <w:tc>
+          <w:tcPr>
+            <w:tcW w:w="3150" w:type="dxa"/>
+          </w:tcPr>
+          <w:p>
+            <w:pPr>
+              <w:spacing w:after="200" w:line="276" w:lineRule="auto"/>
+              <w:rPr>
+                <w:rFonts w:eastAsia="Calibri" w:cstheme="minorHAnsi"/>
+              </w:rPr>
+            </w:pPr>
+          </w:p>
+        </w:tc>
+        <w:tc>
+          <w:tcPr>
+            <w:tcW w:w="4675" w:type="dxa"/>
+          </w:tcPr>
+          <w:p>
+            <w:pPr>
+              <w:spacing w:after="200" w:line="276" w:lineRule="auto"/>
+              <w:rPr>
+                <w:rFonts w:eastAsia="Calibri" w:cstheme="minorHAnsi"/>
+              </w:rPr>
+            </w:pPr>
+            <w:r>
+              <w:rPr>
+                <w:rFonts w:eastAsia="Calibri" w:cstheme="minorHAnsi"/>
+              </w:rPr>
+              <w:t xml:space="preserve">Latency </w:t>
+            </w:r>
+            <w:r>
+              <w:rPr>
+                <w:rFonts w:eastAsia="Calibri" w:cstheme="minorHAnsi"/>
+              </w:rPr>
+              <w:t>to</w:t>
+            </w:r>
+            <w:r>
+              <w:rPr>
+                <w:rFonts w:eastAsia="Calibri" w:cstheme="minorHAnsi"/>
+              </w:rPr>
+              <w:t xml:space="preserve"> </w:t>
+            </w:r>
+            <w:r>
+              <w:rPr>
+                <w:rFonts w:eastAsia="Calibri" w:cstheme="minorHAnsi"/>
+              </w:rPr>
+              <w:t>read transaction data within 1 sec</w:t>
+            </w:r>
+          </w:p>
+        </w:tc>
+      </w:tr>
+      <w:tr>
+        <w:tc>
+          <w:tcPr>
+            <w:tcW w:w="1525" w:type="dxa"/>
+          </w:tcPr>
+          <w:p>
+            <w:pPr>
+              <w:spacing w:after="200" w:line="276" w:lineRule="auto"/>
+              <w:rPr>
+                <w:rFonts w:eastAsia="Calibri" w:cstheme="minorHAnsi"/>
+              </w:rPr>
+            </w:pPr>
+          </w:p>
+        </w:tc>
+        <w:tc>
+          <w:tcPr>
+            <w:tcW w:w="3150" w:type="dxa"/>
+          </w:tcPr>
+          <w:p>
+            <w:pPr>
+              <w:spacing w:after="200" w:line="276" w:lineRule="auto"/>
+              <w:rPr>
+                <w:rFonts w:eastAsia="Calibri" w:cstheme="minorHAnsi"/>
+              </w:rPr>
+            </w:pPr>
+          </w:p>
+        </w:tc>
+        <w:tc>
+          <w:tcPr>
+            <w:tcW w:w="4675" w:type="dxa"/>
+          </w:tcPr>
+          <w:p>
+            <w:pPr>
+              <w:spacing w:after="200" w:line="276" w:lineRule="auto"/>
+              <w:rPr>
+                <w:rFonts w:eastAsia="Calibri" w:cstheme="minorHAnsi"/>
+              </w:rPr>
+            </w:pPr>
+            <w:r>
+              <w:rPr>
+                <w:rFonts w:eastAsia="Calibri" w:cstheme="minorHAnsi"/>
+              </w:rPr>
+              <w:t>RMSS to support max 15 patients per physician</w:t>
+            </w:r>
+          </w:p>
+        </w:tc>
+      </w:tr>
+      <w:tr>
+        <w:tc>
+          <w:tcPr>
+            <w:tcW w:w="1525" w:type="dxa"/>
+          </w:tcPr>
+          <w:p>
+            <w:pPr>
+              <w:spacing w:after="200" w:line="276" w:lineRule="auto"/>
+              <w:rPr>
+                <w:rFonts w:eastAsia="Calibri" w:cstheme="minorHAnsi"/>
+              </w:rPr>
+            </w:pPr>
+          </w:p>
+        </w:tc>
+        <w:tc>
+          <w:tcPr>
+            <w:tcW w:w="3150" w:type="dxa"/>
+          </w:tcPr>
+          <w:p>
+            <w:pPr>
+              <w:spacing w:after="200" w:line="276" w:lineRule="auto"/>
+              <w:rPr>
+                <w:rFonts w:eastAsia="Calibri" w:cstheme="minorHAnsi"/>
+              </w:rPr>
+            </w:pPr>
+          </w:p>
+        </w:tc>
+        <w:tc>
+          <w:tcPr>
+            <w:tcW w:w="4675" w:type="dxa"/>
+          </w:tcPr>
+          <w:p>
+            <w:pPr>
+              <w:spacing w:after="200" w:line="276" w:lineRule="auto"/>
+              <w:rPr>
+                <w:rFonts w:eastAsia="Calibri" w:cstheme="minorHAnsi"/>
+              </w:rPr>
+            </w:pPr>
+            <w:r>
+              <w:rPr>
+                <w:rFonts w:eastAsia="Calibri" w:cstheme="minorHAnsi"/>
+              </w:rPr>
+              <w:t>data requirements</w:t>
+            </w:r>
+            <w:r>
+              <w:rPr>
+                <w:rFonts w:eastAsia="Calibri" w:cstheme="minorHAnsi"/>
+              </w:rPr>
+              <w:t xml:space="preserve"> per</w:t>
+            </w:r>
+            <w:r>
+              <w:rPr>
+                <w:rFonts w:eastAsia="Calibri" w:cstheme="minorHAnsi"/>
+              </w:rPr>
+              <w:t xml:space="preserve"> patient </w:t>
+            </w:r>
+          </w:p>
+          <w:p>
+            <w:pPr>
+              <w:spacing w:after="200" w:line="276" w:lineRule="auto"/>
+              <w:rPr>
+                <w:rFonts w:eastAsia="Calibri" w:cstheme="minorHAnsi"/>
+              </w:rPr>
+            </w:pPr>
+            <w:proofErr w:type="spellStart"/>
+            <w:r>
+              <w:rPr>
+                <w:rFonts w:eastAsia="Calibri" w:cstheme="minorHAnsi"/>
+              </w:rPr>
+              <w:t>eCRF</w:t>
+            </w:r>
+            <w:proofErr w:type="spellEnd"/>
+            <w:r>
+              <w:rPr>
+                <w:rFonts w:eastAsia="Calibri" w:cstheme="minorHAnsi"/>
+              </w:rPr>
+              <w:t xml:space="preserve"> – </w:t>
+            </w:r>
+            <w:r>
+              <w:rPr>
+                <w:rFonts w:eastAsia="Calibri" w:cstheme="minorHAnsi"/>
+              </w:rPr>
+              <w:t>271</w:t>
+            </w:r>
+            <w:r>
+              <w:rPr>
+                <w:rFonts w:eastAsia="Calibri" w:cstheme="minorHAnsi"/>
+              </w:rPr>
+              <w:t xml:space="preserve"> data points, 8 data types, 500 * </w:t>
+            </w:r>
+            <w:r>
+              <w:rPr>
+                <w:rFonts w:eastAsia="Calibri" w:cstheme="minorHAnsi"/>
+              </w:rPr>
+              <w:t>43</w:t>
+            </w:r>
+            <w:r>
+              <w:rPr>
+                <w:rFonts w:eastAsia="Calibri" w:cstheme="minorHAnsi"/>
+              </w:rPr>
+              <w:t xml:space="preserve">, </w:t>
+            </w:r>
+          </w:p>
+          <w:p>
+            <w:pPr>
+              <w:spacing w:after="200" w:line="276" w:lineRule="auto"/>
+              <w:rPr>
+                <w:rFonts w:eastAsia="Calibri" w:cstheme="minorHAnsi"/>
+              </w:rPr>
+            </w:pPr>
+            <w:r>
+              <w:rPr>
+                <w:rFonts w:eastAsia="Calibri" w:cstheme="minorHAnsi"/>
+              </w:rPr>
+              <w:t>string, 43</w:t>
+            </w:r>
+          </w:p>
+          <w:p>
+            <w:pPr>
+              <w:spacing w:after="200" w:line="276" w:lineRule="auto"/>
+              <w:rPr>
+                <w:rFonts w:eastAsia="Calibri" w:cstheme="minorHAnsi"/>
+              </w:rPr>
+            </w:pPr>
+            <w:r>
+              <w:rPr>
+                <w:rFonts w:eastAsia="Calibri" w:cstheme="minorHAnsi"/>
+              </w:rPr>
+              <w:t>date/time, 25</w:t>
+            </w:r>
+          </w:p>
+          <w:p>
+            <w:pPr>
+              <w:spacing w:after="200" w:line="276" w:lineRule="auto"/>
+              <w:rPr>
+                <w:rFonts w:eastAsia="Calibri" w:cstheme="minorHAnsi"/>
+              </w:rPr>
+            </w:pPr>
+            <w:r>
+              <w:rPr>
+                <w:rFonts w:eastAsia="Calibri" w:cstheme="minorHAnsi"/>
+              </w:rPr>
+              <w:t>number</w:t>
+            </w:r>
+            <w:r>
+              <w:rPr>
+                <w:rFonts w:eastAsia="Calibri" w:cstheme="minorHAnsi"/>
+              </w:rPr>
+              <w:t>, 25</w:t>
+            </w:r>
+          </w:p>
+          <w:p>
+            <w:pPr>
+              <w:spacing w:after="200" w:line="276" w:lineRule="auto"/>
+              <w:rPr>
+                <w:rFonts w:eastAsia="Calibri" w:cstheme="minorHAnsi"/>
+              </w:rPr>
+            </w:pPr>
+            <w:r>
+              <w:rPr>
+                <w:rFonts w:eastAsia="Calibri" w:cstheme="minorHAnsi"/>
+              </w:rPr>
+              <w:t>file, 20</w:t>
+            </w:r>
+          </w:p>
+          <w:p>
+            <w:pPr>
+              <w:spacing w:after="200" w:line="276" w:lineRule="auto"/>
+              <w:rPr>
+                <w:rFonts w:eastAsia="Calibri" w:cstheme="minorHAnsi"/>
+              </w:rPr>
+            </w:pPr>
+            <w:proofErr w:type="spellStart"/>
+            <w:r>
+              <w:rPr>
+                <w:rFonts w:eastAsia="Calibri" w:cstheme="minorHAnsi"/>
+              </w:rPr>
+              <w:t>followup</w:t>
+            </w:r>
+            <w:proofErr w:type="spellEnd"/>
+            <w:r>
+              <w:rPr>
+                <w:rFonts w:eastAsia="Calibri" w:cstheme="minorHAnsi"/>
+              </w:rPr>
+              <w:t xml:space="preserve"> (45)</w:t>
+            </w:r>
+          </w:p>
+          <w:p>
+            <w:pPr>
+              <w:spacing w:after="200" w:line="276" w:lineRule="auto"/>
+              <w:rPr>
+                <w:rFonts w:eastAsia="Calibri" w:cstheme="minorHAnsi"/>
+              </w:rPr>
+            </w:pPr>
+            <w:r>
+              <w:rPr>
+                <w:rFonts w:eastAsia="Calibri" w:cstheme="minorHAnsi"/>
+              </w:rPr>
+              <w:t>string, 8</w:t>
+            </w:r>
+          </w:p>
+          <w:p>
+            <w:pPr>
+              <w:spacing w:after="200" w:line="276" w:lineRule="auto"/>
+              <w:rPr>
+                <w:rFonts w:eastAsia="Calibri" w:cstheme="minorHAnsi"/>
+              </w:rPr>
+            </w:pPr>
+            <w:r>
+              <w:rPr>
+                <w:rFonts w:eastAsia="Calibri" w:cstheme="minorHAnsi"/>
+              </w:rPr>
+              <w:t>number, 10</w:t>
+            </w:r>
+          </w:p>
+          <w:p>
+            <w:pPr>
+              <w:spacing w:after="200" w:line="276" w:lineRule="auto"/>
+              <w:rPr>
+                <w:rFonts w:eastAsia="Calibri" w:cstheme="minorHAnsi"/>
+              </w:rPr>
+            </w:pPr>
+            <w:r>
+              <w:rPr>
+                <w:rFonts w:eastAsia="Calibri" w:cstheme="minorHAnsi"/>
+              </w:rPr>
+              <w:t>date, 1</w:t>
+            </w:r>
+          </w:p>
+          <w:p>
+            <w:pPr>
+              <w:spacing w:after="200" w:line="276" w:lineRule="auto"/>
+              <w:rPr>
+                <w:rFonts w:eastAsia="Calibri" w:cstheme="minorHAnsi"/>
+              </w:rPr>
+            </w:pPr>
+            <w:r>
+              <w:rPr>
+                <w:rFonts w:eastAsia="Calibri" w:cstheme="minorHAnsi"/>
+              </w:rPr>
+              <w:t>file, 4</w:t>
+            </w:r>
+          </w:p>
+          <w:p>
+            <w:pPr>
+              <w:spacing w:after="200" w:line="276" w:lineRule="auto"/>
+              <w:rPr>
+                <w:rFonts w:eastAsia="Calibri" w:cstheme="minorHAnsi"/>
+              </w:rPr>
+            </w:pPr>
+          </w:p>
+          <w:p>
+            <w:pPr>
+              <w:spacing w:after="200" w:line="276" w:lineRule="auto"/>
+              <w:rPr>
+                <w:rFonts w:eastAsia="Calibri" w:cstheme="minorHAnsi"/>
+              </w:rPr>
+            </w:pPr>
+            <w:proofErr w:type="spellStart"/>
+            <w:r>
+              <w:rPr>
+                <w:rFonts w:eastAsia="Calibri" w:cstheme="minorHAnsi"/>
+              </w:rPr>
+              <w:t>eCRF</w:t>
+            </w:r>
+            <w:proofErr w:type="spellEnd"/>
+            <w:r>
+              <w:rPr>
+                <w:rFonts w:eastAsia="Calibri" w:cstheme="minorHAnsi"/>
+              </w:rPr>
+              <w:t xml:space="preserve"> = 114 + 500*35 + 15*</w:t>
+            </w:r>
+            <w:r>
+              <w:rPr>
+                <w:rFonts w:eastAsia="Calibri" w:cstheme="minorHAnsi"/>
+              </w:rPr>
+              <w:t>4</w:t>
+            </w:r>
+            <w:r>
+              <w:rPr>
+                <w:rFonts w:eastAsia="Calibri" w:cstheme="minorHAnsi"/>
+              </w:rPr>
+              <w:t xml:space="preserve"> + 24*</w:t>
+            </w:r>
+            <w:r>
+              <w:rPr>
+                <w:rFonts w:eastAsia="Calibri" w:cstheme="minorHAnsi"/>
+              </w:rPr>
+              <w:t>4</w:t>
+            </w:r>
+            <w:r>
+              <w:rPr>
+                <w:rFonts w:eastAsia="Calibri" w:cstheme="minorHAnsi"/>
+              </w:rPr>
+              <w:t xml:space="preserve"> + 16*64 + 8 </w:t>
+            </w:r>
+            <w:r>
+              <w:rPr>
+                <w:rFonts w:eastAsia="Calibri" w:cstheme="minorHAnsi"/>
+              </w:rPr>
+              <w:t xml:space="preserve">(8*500+10*2+1*4+4*64) = 53k </w:t>
+            </w:r>
+          </w:p>
+          <w:p>
+            <w:pPr>
+              <w:spacing w:after="200" w:line="276" w:lineRule="auto"/>
+              <w:rPr>
+                <w:rFonts w:eastAsia="Calibri" w:cstheme="minorHAnsi"/>
+              </w:rPr>
+            </w:pPr>
+            <w:r>
+              <w:rPr>
+                <w:rFonts w:eastAsia="Calibri" w:cstheme="minorHAnsi"/>
+              </w:rPr>
+              <w:t xml:space="preserve">Data sync – </w:t>
+            </w:r>
+          </w:p>
+          <w:p>
+            <w:pPr>
+              <w:spacing w:after="200" w:line="276" w:lineRule="auto"/>
+              <w:rPr>
+                <w:rFonts w:eastAsia="Calibri" w:cstheme="minorHAnsi"/>
+              </w:rPr>
+            </w:pPr>
+            <w:r>
+              <w:rPr>
+                <w:rFonts w:eastAsia="Calibri" w:cstheme="minorHAnsi"/>
+              </w:rPr>
+              <w:t xml:space="preserve"> Interrogate data size * 12 (annual)</w:t>
+            </w:r>
+          </w:p>
+          <w:p>
+            <w:pPr>
+              <w:spacing w:after="200" w:line="276" w:lineRule="auto"/>
+              <w:rPr>
+                <w:rFonts w:eastAsia="Calibri" w:cstheme="minorHAnsi"/>
+              </w:rPr>
+            </w:pPr>
+            <w:r>
+              <w:rPr>
+                <w:rFonts w:eastAsia="Calibri" w:cstheme="minorHAnsi"/>
+              </w:rPr>
+              <w:t xml:space="preserve">Symptoms – </w:t>
+            </w:r>
+            <w:r>
+              <w:rPr>
+                <w:rFonts w:eastAsia="Calibri" w:cstheme="minorHAnsi"/>
+              </w:rPr>
+              <w:t xml:space="preserve"> 35 * 4 * 12 (4 symptoms per month)</w:t>
+            </w:r>
+          </w:p>
+          <w:p>
+            <w:pPr>
+              <w:spacing w:after="200" w:line="276" w:lineRule="auto"/>
+              <w:rPr>
+                <w:rFonts w:eastAsia="Calibri" w:cstheme="minorHAnsi"/>
+              </w:rPr>
+            </w:pPr>
+            <w:r>
+              <w:rPr>
+                <w:rFonts w:eastAsia="Calibri" w:cstheme="minorHAnsi"/>
+              </w:rPr>
+              <w:t xml:space="preserve"> string, 1</w:t>
+            </w:r>
+          </w:p>
+          <w:p>
+            <w:pPr>
+              <w:spacing w:after="200" w:line="276" w:lineRule="auto"/>
+              <w:rPr>
+                <w:rFonts w:eastAsia="Calibri" w:cstheme="minorHAnsi"/>
+              </w:rPr>
+            </w:pPr>
+            <w:r>
+              <w:rPr>
+                <w:rFonts w:eastAsia="Calibri" w:cstheme="minorHAnsi"/>
+              </w:rPr>
+              <w:t xml:space="preserve"> number, 2</w:t>
+            </w:r>
+          </w:p>
+          <w:p>
+            <w:pPr>
+              <w:spacing w:after="200" w:line="276" w:lineRule="auto"/>
+              <w:rPr>
+                <w:rFonts w:eastAsia="Calibri" w:cstheme="minorHAnsi"/>
+              </w:rPr>
+            </w:pPr>
+            <w:r>
+              <w:rPr>
+                <w:rFonts w:eastAsia="Calibri" w:cstheme="minorHAnsi"/>
+              </w:rPr>
+              <w:lastRenderedPageBreak/>
+              <w:t>1*32 + 4 + 1 = 35</w:t>
+            </w:r>
+          </w:p>
+          <w:p>
+            <w:pPr>
+              <w:spacing w:after="200" w:line="276" w:lineRule="auto"/>
+              <w:rPr>
+                <w:rFonts w:eastAsia="Calibri" w:cstheme="minorHAnsi"/>
+              </w:rPr>
+            </w:pPr>
+            <w:r>
+              <w:rPr>
+                <w:rFonts w:eastAsia="Calibri" w:cstheme="minorHAnsi"/>
+              </w:rPr>
+              <w:t xml:space="preserve">  </w:t>
+            </w:r>
+          </w:p>
+          <w:p>
+            <w:pPr>
+              <w:spacing w:after="200" w:line="276" w:lineRule="auto"/>
+              <w:rPr>
+                <w:rFonts w:eastAsia="Calibri" w:cstheme="minorHAnsi"/>
+              </w:rPr>
+            </w:pPr>
+            <w:r>
+              <w:rPr>
+                <w:rFonts w:eastAsia="Calibri" w:cstheme="minorHAnsi"/>
+              </w:rPr>
+              <w:t>Message</w:t>
+            </w:r>
+            <w:r>
+              <w:rPr>
+                <w:rFonts w:eastAsia="Calibri" w:cstheme="minorHAnsi"/>
+              </w:rPr>
+              <w:t xml:space="preserve"> –</w:t>
+            </w:r>
+            <w:r>
+              <w:rPr>
+                <w:rFonts w:eastAsia="Calibri" w:cstheme="minorHAnsi"/>
+              </w:rPr>
+              <w:t xml:space="preserve"> 628 * 4 * 12 </w:t>
+            </w:r>
+            <w:proofErr w:type="gramStart"/>
+            <w:r>
+              <w:rPr>
+                <w:rFonts w:eastAsia="Calibri" w:cstheme="minorHAnsi"/>
+              </w:rPr>
+              <w:t>( 4</w:t>
+            </w:r>
+            <w:proofErr w:type="gramEnd"/>
+            <w:r>
+              <w:rPr>
+                <w:rFonts w:eastAsia="Calibri" w:cstheme="minorHAnsi"/>
+              </w:rPr>
+              <w:t xml:space="preserve"> messages per month) </w:t>
+            </w:r>
+          </w:p>
+          <w:p>
+            <w:pPr>
+              <w:spacing w:after="200" w:line="276" w:lineRule="auto"/>
+              <w:rPr>
+                <w:rFonts w:eastAsia="Calibri" w:cstheme="minorHAnsi"/>
+              </w:rPr>
+            </w:pPr>
+            <w:r>
+              <w:rPr>
+                <w:rFonts w:eastAsia="Calibri" w:cstheme="minorHAnsi"/>
+              </w:rPr>
+              <w:t xml:space="preserve">String, 1 </w:t>
+            </w:r>
+          </w:p>
+          <w:p>
+            <w:pPr>
+              <w:spacing w:after="200" w:line="276" w:lineRule="auto"/>
+              <w:rPr>
+                <w:rFonts w:eastAsia="Calibri" w:cstheme="minorHAnsi"/>
+              </w:rPr>
+            </w:pPr>
+            <w:r>
+              <w:rPr>
+                <w:rFonts w:eastAsia="Calibri" w:cstheme="minorHAnsi"/>
+              </w:rPr>
+              <w:t>file, 2</w:t>
+            </w:r>
+          </w:p>
+          <w:p>
+            <w:pPr>
+              <w:spacing w:after="200" w:line="276" w:lineRule="auto"/>
+              <w:rPr>
+                <w:rFonts w:eastAsia="Calibri" w:cstheme="minorHAnsi"/>
+              </w:rPr>
+            </w:pPr>
+            <w:r>
+              <w:rPr>
+                <w:rFonts w:eastAsia="Calibri" w:cstheme="minorHAnsi"/>
+              </w:rPr>
+              <w:t>1*500 + 2*64 = 628</w:t>
+            </w:r>
+          </w:p>
+          <w:p>
+            <w:pPr>
+              <w:spacing w:after="200" w:line="276" w:lineRule="auto"/>
+              <w:rPr>
+                <w:rFonts w:eastAsia="Calibri" w:cstheme="minorHAnsi"/>
+              </w:rPr>
+            </w:pPr>
           </w:p>
         </w:tc>
       </w:tr>
@@ -11689,7 +12352,6 @@
         <w:rPr>
           <w:rFonts w:eastAsia="Times New Roman"/>
         </w:rPr>
-        <w:lastRenderedPageBreak/>
         <w:t>Target Environment</w:t>
       </w:r>
     </w:p>
@@ -11705,8 +12367,6 @@
       <w:pPr>
         <w:pStyle w:val="NoSpacing"/>
       </w:pPr>
-      <w:bookmarkStart w:id="0" w:name="_GoBack"/>
-      <w:bookmarkEnd w:id="0"/>
     </w:p>
     <w:p>
       <w:pPr>
@@ -11969,8 +12629,8 @@
     </w:p>
     <w:p/>
     <w:sectPr>
-      <w:headerReference w:type="default" r:id="rId33"/>
-      <w:footerReference w:type="default" r:id="rId34"/>
+      <w:headerReference w:type="default" r:id="rId34"/>
+      <w:footerReference w:type="default" r:id="rId35"/>
       <w:pgSz w:w="12240" w:h="15840"/>
       <w:pgMar w:top="720" w:right="720" w:bottom="720" w:left="720" w:header="720" w:footer="576" w:gutter="0"/>
       <w:cols w:space="720"/>
@@ -12073,7 +12733,7 @@
               <w:sz w:val="18"/>
               <w:szCs w:val="18"/>
             </w:rPr>
-            <w:t>26</w:t>
+            <w:t>28</w:t>
           </w:r>
           <w:r>
             <w:rPr>
@@ -12116,7 +12776,7 @@
               <w:sz w:val="18"/>
               <w:szCs w:val="18"/>
             </w:rPr>
-            <w:t>28</w:t>
+            <w:t>30</w:t>
           </w:r>
           <w:r>
             <w:rPr>
@@ -12449,7 +13109,7 @@
               <w:sz w:val="24"/>
               <w:szCs w:val="24"/>
             </w:rPr>
-            <w:t>26</w:t>
+            <w:t>28</w:t>
           </w:r>
           <w:r>
             <w:rPr>
@@ -12512,7 +13172,7 @@
               <w:sz w:val="24"/>
               <w:szCs w:val="24"/>
             </w:rPr>
-            <w:t>28</w:t>
+            <w:t>30</w:t>
           </w:r>
           <w:r>
             <w:rPr>
@@ -14532,7 +15192,7 @@
 </file>
 
 <file path=customXml/itemProps1.xml><?xml version="1.0" encoding="utf-8"?>
-<ds:datastoreItem xmlns:ds="http://schemas.openxmlformats.org/officeDocument/2006/customXml" ds:itemID="{F84FC936-1B40-481A-A365-BC33CBF1FF09}">
+<ds:datastoreItem xmlns:ds="http://schemas.openxmlformats.org/officeDocument/2006/customXml" ds:itemID="{4CD953D4-B7E1-4811-B2B6-3887C1EDCB8C}">
   <ds:schemaRefs>
     <ds:schemaRef ds:uri="http://schemas.openxmlformats.org/officeDocument/2006/bibliography"/>
   </ds:schemaRefs>

</xml_diff>

<commit_message>
added a note on 2FA
</commit_message>
<xml_diff>
--- a/rms/RMS Design.docx
+++ b/rms/RMS Design.docx
@@ -427,7 +427,7 @@
                     </pic:cNvPicPr>
                   </pic:nvPicPr>
                   <pic:blipFill>
-                    <a:blip r:embed="rId6">
+                    <a:blip r:embed="rId8">
                       <a:extLst>
                         <a:ext uri="{28A0092B-C50C-407E-A947-70E740481C1C}">
                           <a14:useLocalDpi xmlns:a14="http://schemas.microsoft.com/office/drawing/2010/main" val="0"/>
@@ -554,9 +554,9 @@
         </w:rPr>
         <w:drawing>
           <wp:inline distT="0" distB="0" distL="0" distR="0">
-            <wp:extent cx="6708140" cy="3637280"/>
-            <wp:effectExtent l="0" t="0" r="0" b="1270"/>
-            <wp:docPr id="7" name="Picture 7"/>
+            <wp:extent cx="6851015" cy="3644265"/>
+            <wp:effectExtent l="0" t="0" r="6985" b="0"/>
+            <wp:docPr id="9" name="Picture 9"/>
             <wp:cNvGraphicFramePr>
               <a:graphicFrameLocks xmlns:a="http://schemas.openxmlformats.org/drawingml/2006/main" noChangeAspect="1"/>
             </wp:cNvGraphicFramePr>
@@ -564,13 +564,13 @@
               <a:graphicData uri="http://schemas.openxmlformats.org/drawingml/2006/picture">
                 <pic:pic xmlns:pic="http://schemas.openxmlformats.org/drawingml/2006/picture">
                   <pic:nvPicPr>
-                    <pic:cNvPr id="0" name="Picture 5"/>
+                    <pic:cNvPr id="0" name="Picture 2"/>
                     <pic:cNvPicPr>
                       <a:picLocks noChangeAspect="1" noChangeArrowheads="1"/>
                     </pic:cNvPicPr>
                   </pic:nvPicPr>
                   <pic:blipFill>
-                    <a:blip r:embed="rId7">
+                    <a:blip r:embed="rId9">
                       <a:extLst>
                         <a:ext uri="{28A0092B-C50C-407E-A947-70E740481C1C}">
                           <a14:useLocalDpi xmlns:a14="http://schemas.microsoft.com/office/drawing/2010/main" val="0"/>
@@ -585,7 +585,7 @@
                   <pic:spPr bwMode="auto">
                     <a:xfrm>
                       <a:off x="0" y="0"/>
-                      <a:ext cx="6708140" cy="3637280"/>
+                      <a:ext cx="6851015" cy="3644265"/>
                     </a:xfrm>
                     <a:prstGeom prst="rect">
                       <a:avLst/>
@@ -698,7 +698,7 @@
                     </pic:cNvPicPr>
                   </pic:nvPicPr>
                   <pic:blipFill>
-                    <a:blip r:embed="rId8">
+                    <a:blip r:embed="rId10">
                       <a:extLst>
                         <a:ext uri="{28A0092B-C50C-407E-A947-70E740481C1C}">
                           <a14:useLocalDpi xmlns:a14="http://schemas.microsoft.com/office/drawing/2010/main" val="0"/>
@@ -1247,7 +1247,7 @@
                     </pic:cNvPicPr>
                   </pic:nvPicPr>
                   <pic:blipFill>
-                    <a:blip r:embed="rId9">
+                    <a:blip r:embed="rId11">
                       <a:extLst>
                         <a:ext uri="{28A0092B-C50C-407E-A947-70E740481C1C}">
                           <a14:useLocalDpi xmlns:a14="http://schemas.microsoft.com/office/drawing/2010/main" val="0"/>
@@ -2164,7 +2164,10 @@
           </w:tcPr>
           <w:p>
             <w:r>
-              <w:t>Phone number to send authorization code</w:t>
+              <w:t xml:space="preserve">Phone number </w:t>
+            </w:r>
+            <w:r>
+              <w:t>of patient</w:t>
             </w:r>
           </w:p>
         </w:tc>
@@ -2629,7 +2632,10 @@
           </w:tcPr>
           <w:p>
             <w:r>
-              <w:t>Phone number to send authorization code</w:t>
+              <w:t xml:space="preserve">Phone number </w:t>
+            </w:r>
+            <w:r>
+              <w:t>of physician or doctor</w:t>
             </w:r>
           </w:p>
         </w:tc>
@@ -2898,7 +2904,16 @@
       </w:pPr>
       <w:proofErr w:type="spellStart"/>
       <w:r>
-        <w:t>adverseevent</w:t>
+        <w:t>studyc</w:t>
+      </w:r>
+      <w:r>
+        <w:t>ompletion</w:t>
+      </w:r>
+      <w:r>
+        <w:t>ORt</w:t>
+      </w:r>
+      <w:r>
+        <w:t>ermination</w:t>
       </w:r>
       <w:proofErr w:type="spellEnd"/>
     </w:p>
@@ -4269,7 +4284,7 @@
                     </pic:cNvPicPr>
                   </pic:nvPicPr>
                   <pic:blipFill>
-                    <a:blip r:embed="rId10">
+                    <a:blip r:embed="rId12">
                       <a:extLst>
                         <a:ext uri="{28A0092B-C50C-407E-A947-70E740481C1C}">
                           <a14:useLocalDpi xmlns:a14="http://schemas.microsoft.com/office/drawing/2010/main" val="0"/>
@@ -4340,6 +4355,27 @@
       <w:r>
         <w:t>Authentication – This process authenticates the user and validates the external Identity Access to ensure right user gets access to the desired functionality</w:t>
       </w:r>
+      <w:r>
+        <w:t xml:space="preserve">. The authentication flow is extensible to include 2FA in terms of OTP. This OTP will be triggered by OTP authenticator at the user phone end and can be conditionally bypassed for users opting for </w:t>
+      </w:r>
+      <w:proofErr w:type="spellStart"/>
+      <w:r>
+        <w:t>RememberMe</w:t>
+      </w:r>
+      <w:proofErr w:type="spellEnd"/>
+      <w:r>
+        <w:t xml:space="preserve"> feature (Note: </w:t>
+      </w:r>
+      <w:bookmarkStart w:id="0" w:name="_GoBack"/>
+      <w:bookmarkEnd w:id="0"/>
+      <w:proofErr w:type="spellStart"/>
+      <w:r>
+        <w:t>RememberMe</w:t>
+      </w:r>
+      <w:proofErr w:type="spellEnd"/>
+      <w:r>
+        <w:t xml:space="preserve"> feature may conflict with cybersecurity risk of stealing authentication token)</w:t>
+      </w:r>
     </w:p>
     <w:p/>
     <w:p>
@@ -4396,7 +4432,7 @@
                     </pic:cNvPicPr>
                   </pic:nvPicPr>
                   <pic:blipFill>
-                    <a:blip r:embed="rId11">
+                    <a:blip r:embed="rId13">
                       <a:extLst>
                         <a:ext uri="{28A0092B-C50C-407E-A947-70E740481C1C}">
                           <a14:useLocalDpi xmlns:a14="http://schemas.microsoft.com/office/drawing/2010/main" val="0"/>
@@ -4686,10 +4722,7 @@
             </w:r>
             <w:proofErr w:type="spellEnd"/>
             <w:r>
-              <w:t xml:space="preserve">, symptom, messages, pacemaker) to </w:t>
-            </w:r>
-            <w:r>
-              <w:t xml:space="preserve">topic names </w:t>
+              <w:t xml:space="preserve">, symptom, messages, pacemaker) to topic names </w:t>
             </w:r>
           </w:p>
           <w:p>
@@ -4702,10 +4735,7 @@
             </w:r>
             <w:proofErr w:type="gramEnd"/>
             <w:r>
-              <w:t xml:space="preserve">) </w:t>
-            </w:r>
-            <w:r>
-              <w:t>uses the topic names</w:t>
+              <w:t>) uses the topic names</w:t>
             </w:r>
             <w:r>
               <w:t xml:space="preserve"> in the </w:t>
@@ -4737,7 +4767,7 @@
               </w:rPr>
               <w:t>("pacemaker", "</w:t>
             </w:r>
-            <w:hyperlink r:id="rId12" w:tgtFrame="_blank" w:history="1">
+            <w:hyperlink r:id="rId14" w:tgtFrame="_blank" w:history="1">
               <w:r>
                 <w:rPr>
                   <w:sz w:val="18"/>
@@ -4778,7 +4808,7 @@
               </w:rPr>
               <w:t>("symptoms", "</w:t>
             </w:r>
-            <w:hyperlink r:id="rId13" w:tgtFrame="_blank" w:history="1">
+            <w:hyperlink r:id="rId15" w:tgtFrame="_blank" w:history="1">
               <w:r>
                 <w:rPr>
                   <w:sz w:val="18"/>
@@ -4959,7 +4989,7 @@
             <w:r>
               <w:t xml:space="preserve"> – map of event vs </w:t>
             </w:r>
-            <w:hyperlink r:id="rId14" w:history="1">
+            <w:hyperlink r:id="rId16" w:history="1">
               <w:proofErr w:type="spellStart"/>
               <w:r>
                 <w:t>ReplaySubject</w:t>
@@ -5107,7 +5137,7 @@
                     </pic:cNvPicPr>
                   </pic:nvPicPr>
                   <pic:blipFill>
-                    <a:blip r:embed="rId15">
+                    <a:blip r:embed="rId17">
                       <a:extLst>
                         <a:ext uri="{28A0092B-C50C-407E-A947-70E740481C1C}">
                           <a14:useLocalDpi xmlns:a14="http://schemas.microsoft.com/office/drawing/2010/main" val="0"/>
@@ -5188,7 +5218,7 @@
                     </pic:cNvPicPr>
                   </pic:nvPicPr>
                   <pic:blipFill>
-                    <a:blip r:embed="rId16">
+                    <a:blip r:embed="rId18">
                       <a:extLst>
                         <a:ext uri="{28A0092B-C50C-407E-A947-70E740481C1C}">
                           <a14:useLocalDpi xmlns:a14="http://schemas.microsoft.com/office/drawing/2010/main" val="0"/>
@@ -5274,7 +5304,7 @@
                     </pic:cNvPicPr>
                   </pic:nvPicPr>
                   <pic:blipFill>
-                    <a:blip r:embed="rId17">
+                    <a:blip r:embed="rId19">
                       <a:extLst>
                         <a:ext uri="{28A0092B-C50C-407E-A947-70E740481C1C}">
                           <a14:useLocalDpi xmlns:a14="http://schemas.microsoft.com/office/drawing/2010/main" val="0"/>
@@ -5367,7 +5397,7 @@
                     </pic:cNvPicPr>
                   </pic:nvPicPr>
                   <pic:blipFill>
-                    <a:blip r:embed="rId18">
+                    <a:blip r:embed="rId20">
                       <a:extLst>
                         <a:ext uri="{28A0092B-C50C-407E-A947-70E740481C1C}">
                           <a14:useLocalDpi xmlns:a14="http://schemas.microsoft.com/office/drawing/2010/main" val="0"/>
@@ -5451,7 +5481,7 @@
                     </pic:cNvPicPr>
                   </pic:nvPicPr>
                   <pic:blipFill>
-                    <a:blip r:embed="rId19">
+                    <a:blip r:embed="rId21">
                       <a:extLst>
                         <a:ext uri="{28A0092B-C50C-407E-A947-70E740481C1C}">
                           <a14:useLocalDpi xmlns:a14="http://schemas.microsoft.com/office/drawing/2010/main" val="0"/>
@@ -5534,7 +5564,7 @@
                     </pic:cNvPicPr>
                   </pic:nvPicPr>
                   <pic:blipFill>
-                    <a:blip r:embed="rId20">
+                    <a:blip r:embed="rId22">
                       <a:extLst>
                         <a:ext uri="{28A0092B-C50C-407E-A947-70E740481C1C}">
                           <a14:useLocalDpi xmlns:a14="http://schemas.microsoft.com/office/drawing/2010/main" val="0"/>
@@ -5621,7 +5651,7 @@
                     </pic:cNvPicPr>
                   </pic:nvPicPr>
                   <pic:blipFill>
-                    <a:blip r:embed="rId21">
+                    <a:blip r:embed="rId23">
                       <a:extLst>
                         <a:ext uri="{28A0092B-C50C-407E-A947-70E740481C1C}">
                           <a14:useLocalDpi xmlns:a14="http://schemas.microsoft.com/office/drawing/2010/main" val="0"/>
@@ -5708,7 +5738,7 @@
                     </pic:cNvPicPr>
                   </pic:nvPicPr>
                   <pic:blipFill>
-                    <a:blip r:embed="rId22">
+                    <a:blip r:embed="rId24">
                       <a:extLst>
                         <a:ext uri="{28A0092B-C50C-407E-A947-70E740481C1C}">
                           <a14:useLocalDpi xmlns:a14="http://schemas.microsoft.com/office/drawing/2010/main" val="0"/>
@@ -5811,7 +5841,7 @@
                     </pic:cNvPicPr>
                   </pic:nvPicPr>
                   <pic:blipFill>
-                    <a:blip r:embed="rId23">
+                    <a:blip r:embed="rId25">
                       <a:extLst>
                         <a:ext uri="{28A0092B-C50C-407E-A947-70E740481C1C}">
                           <a14:useLocalDpi xmlns:a14="http://schemas.microsoft.com/office/drawing/2010/main" val="0"/>
@@ -6111,7 +6141,7 @@
                     </pic:cNvPicPr>
                   </pic:nvPicPr>
                   <pic:blipFill>
-                    <a:blip r:embed="rId24">
+                    <a:blip r:embed="rId26">
                       <a:extLst>
                         <a:ext uri="{28A0092B-C50C-407E-A947-70E740481C1C}">
                           <a14:useLocalDpi xmlns:a14="http://schemas.microsoft.com/office/drawing/2010/main" val="0"/>
@@ -6212,7 +6242,7 @@
                     </pic:cNvPicPr>
                   </pic:nvPicPr>
                   <pic:blipFill>
-                    <a:blip r:embed="rId25">
+                    <a:blip r:embed="rId27">
                       <a:extLst>
                         <a:ext uri="{28A0092B-C50C-407E-A947-70E740481C1C}">
                           <a14:useLocalDpi xmlns:a14="http://schemas.microsoft.com/office/drawing/2010/main" val="0"/>
@@ -6369,7 +6399,7 @@
                     </pic:cNvPicPr>
                   </pic:nvPicPr>
                   <pic:blipFill>
-                    <a:blip r:embed="rId26">
+                    <a:blip r:embed="rId28">
                       <a:extLst>
                         <a:ext uri="{28A0092B-C50C-407E-A947-70E740481C1C}">
                           <a14:useLocalDpi xmlns:a14="http://schemas.microsoft.com/office/drawing/2010/main" val="0"/>
@@ -6401,6 +6431,64 @@
         </w:drawing>
       </w:r>
     </w:p>
+    <w:p/>
+    <w:p>
+      <w:r>
+        <w:rPr>
+          <w:noProof/>
+          <w:lang w:val="en-IN" w:eastAsia="en-IN"/>
+        </w:rPr>
+        <w:lastRenderedPageBreak/>
+        <w:drawing>
+          <wp:inline distT="0" distB="0" distL="0" distR="0">
+            <wp:extent cx="4754880" cy="5303520"/>
+            <wp:effectExtent l="0" t="0" r="7620" b="0"/>
+            <wp:docPr id="2" name="Picture 2"/>
+            <wp:cNvGraphicFramePr>
+              <a:graphicFrameLocks xmlns:a="http://schemas.openxmlformats.org/drawingml/2006/main" noChangeAspect="1"/>
+            </wp:cNvGraphicFramePr>
+            <a:graphic xmlns:a="http://schemas.openxmlformats.org/drawingml/2006/main">
+              <a:graphicData uri="http://schemas.openxmlformats.org/drawingml/2006/picture">
+                <pic:pic xmlns:pic="http://schemas.openxmlformats.org/drawingml/2006/picture">
+                  <pic:nvPicPr>
+                    <pic:cNvPr id="0" name="Picture 2"/>
+                    <pic:cNvPicPr>
+                      <a:picLocks noChangeAspect="1" noChangeArrowheads="1"/>
+                    </pic:cNvPicPr>
+                  </pic:nvPicPr>
+                  <pic:blipFill>
+                    <a:blip r:embed="rId29">
+                      <a:extLst>
+                        <a:ext uri="{28A0092B-C50C-407E-A947-70E740481C1C}">
+                          <a14:useLocalDpi xmlns:a14="http://schemas.microsoft.com/office/drawing/2010/main" val="0"/>
+                        </a:ext>
+                      </a:extLst>
+                    </a:blip>
+                    <a:srcRect/>
+                    <a:stretch>
+                      <a:fillRect/>
+                    </a:stretch>
+                  </pic:blipFill>
+                  <pic:spPr bwMode="auto">
+                    <a:xfrm>
+                      <a:off x="0" y="0"/>
+                      <a:ext cx="4754880" cy="5303520"/>
+                    </a:xfrm>
+                    <a:prstGeom prst="rect">
+                      <a:avLst/>
+                    </a:prstGeom>
+                    <a:noFill/>
+                    <a:ln>
+                      <a:noFill/>
+                    </a:ln>
+                  </pic:spPr>
+                </pic:pic>
+              </a:graphicData>
+            </a:graphic>
+          </wp:inline>
+        </w:drawing>
+      </w:r>
+    </w:p>
     <w:p>
       <w:pPr>
         <w:pStyle w:val="Heading4"/>
@@ -6413,7 +6501,6 @@
         <w:rPr>
           <w:rFonts w:eastAsia="Times New Roman"/>
         </w:rPr>
-        <w:lastRenderedPageBreak/>
         <w:t>generateInterrogatePdf</w:t>
       </w:r>
       <w:proofErr w:type="spellEnd"/>
@@ -6428,6 +6515,11 @@
           <w:rFonts w:eastAsia="Times New Roman"/>
         </w:rPr>
         <w:t>()</w:t>
+      </w:r>
+    </w:p>
+    <w:p>
+      <w:r>
+        <w:t>ZZZZ</w:t>
       </w:r>
     </w:p>
     <w:p>
@@ -6493,7 +6585,7 @@
                     </pic:cNvPicPr>
                   </pic:nvPicPr>
                   <pic:blipFill>
-                    <a:blip r:embed="rId27">
+                    <a:blip r:embed="rId30">
                       <a:extLst>
                         <a:ext uri="{28A0092B-C50C-407E-A947-70E740481C1C}">
                           <a14:useLocalDpi xmlns:a14="http://schemas.microsoft.com/office/drawing/2010/main" val="0"/>
@@ -6634,7 +6726,7 @@
                     </pic:cNvPicPr>
                   </pic:nvPicPr>
                   <pic:blipFill>
-                    <a:blip r:embed="rId28">
+                    <a:blip r:embed="rId31">
                       <a:extLst>
                         <a:ext uri="{28A0092B-C50C-407E-A947-70E740481C1C}">
                           <a14:useLocalDpi xmlns:a14="http://schemas.microsoft.com/office/drawing/2010/main" val="0"/>
@@ -6716,7 +6808,7 @@
                     </pic:cNvPicPr>
                   </pic:nvPicPr>
                   <pic:blipFill>
-                    <a:blip r:embed="rId29">
+                    <a:blip r:embed="rId32">
                       <a:extLst>
                         <a:ext uri="{28A0092B-C50C-407E-A947-70E740481C1C}">
                           <a14:useLocalDpi xmlns:a14="http://schemas.microsoft.com/office/drawing/2010/main" val="0"/>
@@ -6856,7 +6948,7 @@
                     </pic:cNvPicPr>
                   </pic:nvPicPr>
                   <pic:blipFill>
-                    <a:blip r:embed="rId30">
+                    <a:blip r:embed="rId33">
                       <a:extLst>
                         <a:ext uri="{28A0092B-C50C-407E-A947-70E740481C1C}">
                           <a14:useLocalDpi xmlns:a14="http://schemas.microsoft.com/office/drawing/2010/main" val="0"/>
@@ -6939,7 +7031,7 @@
                     </pic:cNvPicPr>
                   </pic:nvPicPr>
                   <pic:blipFill>
-                    <a:blip r:embed="rId31">
+                    <a:blip r:embed="rId34">
                       <a:extLst>
                         <a:ext uri="{28A0092B-C50C-407E-A947-70E740481C1C}">
                           <a14:useLocalDpi xmlns:a14="http://schemas.microsoft.com/office/drawing/2010/main" val="0"/>
@@ -6996,7 +7088,7 @@
                     </pic:cNvPicPr>
                   </pic:nvPicPr>
                   <pic:blipFill>
-                    <a:blip r:embed="rId32">
+                    <a:blip r:embed="rId35">
                       <a:extLst>
                         <a:ext uri="{28A0092B-C50C-407E-A947-70E740481C1C}">
                           <a14:useLocalDpi xmlns:a14="http://schemas.microsoft.com/office/drawing/2010/main" val="0"/>
@@ -7143,7 +7235,7 @@
                     </pic:cNvPicPr>
                   </pic:nvPicPr>
                   <pic:blipFill>
-                    <a:blip r:embed="rId33">
+                    <a:blip r:embed="rId36">
                       <a:extLst>
                         <a:ext uri="{28A0092B-C50C-407E-A947-70E740481C1C}">
                           <a14:useLocalDpi xmlns:a14="http://schemas.microsoft.com/office/drawing/2010/main" val="0"/>
@@ -7175,42 +7267,43 @@
         </w:drawing>
       </w:r>
     </w:p>
-    <w:p>
-      <w:bookmarkStart w:id="0" w:name="_GoBack"/>
-      <w:bookmarkEnd w:id="0"/>
-    </w:p>
     <w:p/>
-    <w:p>
-      <w:pPr>
-        <w:pStyle w:val="NoSpacing"/>
-        <w:rPr>
-          <w:rFonts w:eastAsia="Calibri"/>
-          <w:color w:val="4472C4"/>
-        </w:rPr>
-      </w:pPr>
-      <w:r>
-        <w:rPr>
-          <w:rFonts w:eastAsia="Calibri"/>
-          <w:color w:val="4472C4"/>
-        </w:rPr>
-        <w:t xml:space="preserve">This sub-section provides the detailed DFDs </w:t>
-      </w:r>
+    <w:p/>
+    <w:p>
       <w:proofErr w:type="spellStart"/>
       <w:r>
         <w:rPr>
-          <w:rFonts w:eastAsia="Calibri"/>
-          <w:color w:val="4472C4"/>
-        </w:rPr>
-        <w:t>upto</w:t>
+          <w:rFonts w:ascii="Arial" w:hAnsi="Arial" w:cs="Arial"/>
+          <w:color w:val="1D1C1D"/>
+          <w:sz w:val="23"/>
+          <w:szCs w:val="23"/>
+          <w:shd w:val="clear" w:color="auto" w:fill="F8F8F8"/>
+        </w:rPr>
+        <w:t>eCRF</w:t>
       </w:r>
       <w:proofErr w:type="spellEnd"/>
       <w:r>
         <w:rPr>
-          <w:rFonts w:eastAsia="Calibri"/>
-          <w:color w:val="4472C4"/>
-        </w:rPr>
-        <w:t xml:space="preserve"> the base level</w:t>
-      </w:r>
+          <w:rFonts w:ascii="Arial" w:hAnsi="Arial" w:cs="Arial"/>
+          <w:color w:val="1D1C1D"/>
+          <w:sz w:val="23"/>
+          <w:szCs w:val="23"/>
+          <w:shd w:val="clear" w:color="auto" w:fill="F8F8F8"/>
+        </w:rPr>
+        <w:t xml:space="preserve"> fetching and display related </w:t>
+      </w:r>
+      <w:proofErr w:type="spellStart"/>
+      <w:r>
+        <w:rPr>
+          <w:rFonts w:ascii="Arial" w:hAnsi="Arial" w:cs="Arial"/>
+          <w:color w:val="1D1C1D"/>
+          <w:sz w:val="23"/>
+          <w:szCs w:val="23"/>
+          <w:shd w:val="clear" w:color="auto" w:fill="F8F8F8"/>
+        </w:rPr>
+        <w:t>pseudcode</w:t>
+      </w:r>
+      <w:proofErr w:type="spellEnd"/>
     </w:p>
     <w:p>
       <w:pPr>
@@ -7219,6 +7312,309 @@
           <w:rFonts w:eastAsia="Calibri" w:cstheme="minorHAnsi"/>
         </w:rPr>
       </w:pPr>
+      <w:r>
+        <w:rPr>
+          <w:rFonts w:ascii="Arial" w:hAnsi="Arial" w:cs="Arial"/>
+          <w:color w:val="1D1C1D"/>
+          <w:sz w:val="23"/>
+          <w:szCs w:val="23"/>
+          <w:shd w:val="clear" w:color="auto" w:fill="F8F8F8"/>
+        </w:rPr>
+        <w:t xml:space="preserve">//get </w:t>
+      </w:r>
+      <w:proofErr w:type="spellStart"/>
+      <w:r>
+        <w:rPr>
+          <w:rFonts w:ascii="Arial" w:hAnsi="Arial" w:cs="Arial"/>
+          <w:color w:val="1D1C1D"/>
+          <w:sz w:val="23"/>
+          <w:szCs w:val="23"/>
+          <w:shd w:val="clear" w:color="auto" w:fill="F8F8F8"/>
+        </w:rPr>
+        <w:t>eCRF_devicemalfunction_subjectId</w:t>
+      </w:r>
+      <w:proofErr w:type="spellEnd"/>
+      <w:r>
+        <w:rPr>
+          <w:rFonts w:ascii="Arial" w:hAnsi="Arial" w:cs="Arial"/>
+          <w:color w:val="1D1C1D"/>
+          <w:sz w:val="23"/>
+          <w:szCs w:val="23"/>
+          <w:shd w:val="clear" w:color="auto" w:fill="F8F8F8"/>
+        </w:rPr>
+        <w:t xml:space="preserve"> on initial load</w:t>
+      </w:r>
+      <w:r>
+        <w:rPr>
+          <w:rFonts w:ascii="Arial" w:hAnsi="Arial" w:cs="Arial"/>
+          <w:color w:val="1D1C1D"/>
+          <w:sz w:val="23"/>
+          <w:szCs w:val="23"/>
+        </w:rPr>
+        <w:br/>
+      </w:r>
+      <w:r>
+        <w:rPr>
+          <w:rFonts w:ascii="Arial" w:hAnsi="Arial" w:cs="Arial"/>
+          <w:color w:val="1D1C1D"/>
+          <w:sz w:val="23"/>
+          <w:szCs w:val="23"/>
+          <w:shd w:val="clear" w:color="auto" w:fill="F8F8F8"/>
+        </w:rPr>
+        <w:t>    //</w:t>
+      </w:r>
+      <w:proofErr w:type="spellStart"/>
+      <w:r>
+        <w:rPr>
+          <w:rFonts w:ascii="Arial" w:hAnsi="Arial" w:cs="Arial"/>
+          <w:color w:val="1D1C1D"/>
+          <w:sz w:val="23"/>
+          <w:szCs w:val="23"/>
+          <w:shd w:val="clear" w:color="auto" w:fill="F8F8F8"/>
+        </w:rPr>
+        <w:t>devicemaldata</w:t>
+      </w:r>
+      <w:proofErr w:type="spellEnd"/>
+      <w:r>
+        <w:rPr>
+          <w:rFonts w:ascii="Arial" w:hAnsi="Arial" w:cs="Arial"/>
+          <w:color w:val="1D1C1D"/>
+          <w:sz w:val="23"/>
+          <w:szCs w:val="23"/>
+          <w:shd w:val="clear" w:color="auto" w:fill="F8F8F8"/>
+        </w:rPr>
+        <w:t xml:space="preserve"> = </w:t>
+      </w:r>
+      <w:proofErr w:type="spellStart"/>
+      <w:r>
+        <w:rPr>
+          <w:rFonts w:ascii="Arial" w:hAnsi="Arial" w:cs="Arial"/>
+          <w:color w:val="1D1C1D"/>
+          <w:sz w:val="23"/>
+          <w:szCs w:val="23"/>
+          <w:shd w:val="clear" w:color="auto" w:fill="F8F8F8"/>
+        </w:rPr>
+        <w:t>DTAL.get</w:t>
+      </w:r>
+      <w:proofErr w:type="spellEnd"/>
+      <w:r>
+        <w:rPr>
+          <w:rFonts w:ascii="Arial" w:hAnsi="Arial" w:cs="Arial"/>
+          <w:color w:val="1D1C1D"/>
+          <w:sz w:val="23"/>
+          <w:szCs w:val="23"/>
+          <w:shd w:val="clear" w:color="auto" w:fill="F8F8F8"/>
+        </w:rPr>
+        <w:t xml:space="preserve">()    //processing based on type if any </w:t>
+      </w:r>
+      <w:proofErr w:type="spellStart"/>
+      <w:r>
+        <w:rPr>
+          <w:rFonts w:ascii="Arial" w:hAnsi="Arial" w:cs="Arial"/>
+          <w:color w:val="1D1C1D"/>
+          <w:sz w:val="23"/>
+          <w:szCs w:val="23"/>
+          <w:shd w:val="clear" w:color="auto" w:fill="F8F8F8"/>
+        </w:rPr>
+        <w:t>e.g</w:t>
+      </w:r>
+      <w:proofErr w:type="spellEnd"/>
+      <w:r>
+        <w:rPr>
+          <w:rFonts w:ascii="Arial" w:hAnsi="Arial" w:cs="Arial"/>
+          <w:color w:val="1D1C1D"/>
+          <w:sz w:val="23"/>
+          <w:szCs w:val="23"/>
+          <w:shd w:val="clear" w:color="auto" w:fill="F8F8F8"/>
+        </w:rPr>
+        <w:t xml:space="preserve"> date, radio, checkbox with date....     &lt;input name={</w:t>
+      </w:r>
+      <w:proofErr w:type="spellStart"/>
+      <w:proofErr w:type="gramStart"/>
+      <w:r>
+        <w:rPr>
+          <w:rFonts w:ascii="Arial" w:hAnsi="Arial" w:cs="Arial"/>
+          <w:color w:val="1D1C1D"/>
+          <w:sz w:val="23"/>
+          <w:szCs w:val="23"/>
+          <w:shd w:val="clear" w:color="auto" w:fill="F8F8F8"/>
+        </w:rPr>
+        <w:t>item.fieldName</w:t>
+      </w:r>
+      <w:proofErr w:type="spellEnd"/>
+      <w:proofErr w:type="gramEnd"/>
+      <w:r>
+        <w:rPr>
+          <w:rFonts w:ascii="Arial" w:hAnsi="Arial" w:cs="Arial"/>
+          <w:color w:val="1D1C1D"/>
+          <w:sz w:val="23"/>
+          <w:szCs w:val="23"/>
+          <w:shd w:val="clear" w:color="auto" w:fill="F8F8F8"/>
+        </w:rPr>
+        <w:t xml:space="preserve">} </w:t>
+      </w:r>
+      <w:proofErr w:type="spellStart"/>
+      <w:r>
+        <w:rPr>
+          <w:rFonts w:ascii="Arial" w:hAnsi="Arial" w:cs="Arial"/>
+          <w:color w:val="1D1C1D"/>
+          <w:sz w:val="23"/>
+          <w:szCs w:val="23"/>
+          <w:shd w:val="clear" w:color="auto" w:fill="F8F8F8"/>
+        </w:rPr>
+        <w:t>onChange</w:t>
+      </w:r>
+      <w:proofErr w:type="spellEnd"/>
+      <w:r>
+        <w:rPr>
+          <w:rFonts w:ascii="Arial" w:hAnsi="Arial" w:cs="Arial"/>
+          <w:color w:val="1D1C1D"/>
+          <w:sz w:val="23"/>
+          <w:szCs w:val="23"/>
+          <w:shd w:val="clear" w:color="auto" w:fill="F8F8F8"/>
+        </w:rPr>
+        <w:t>={</w:t>
+      </w:r>
+      <w:proofErr w:type="spellStart"/>
+      <w:r>
+        <w:rPr>
+          <w:rFonts w:ascii="Arial" w:hAnsi="Arial" w:cs="Arial"/>
+          <w:color w:val="1D1C1D"/>
+          <w:sz w:val="23"/>
+          <w:szCs w:val="23"/>
+          <w:shd w:val="clear" w:color="auto" w:fill="F8F8F8"/>
+        </w:rPr>
+        <w:t>handleInputChange</w:t>
+      </w:r>
+      <w:proofErr w:type="spellEnd"/>
+      <w:r>
+        <w:rPr>
+          <w:rFonts w:ascii="Arial" w:hAnsi="Arial" w:cs="Arial"/>
+          <w:color w:val="1D1C1D"/>
+          <w:sz w:val="23"/>
+          <w:szCs w:val="23"/>
+          <w:shd w:val="clear" w:color="auto" w:fill="F8F8F8"/>
+        </w:rPr>
+        <w:t xml:space="preserve">} </w:t>
+      </w:r>
+      <w:proofErr w:type="spellStart"/>
+      <w:r>
+        <w:rPr>
+          <w:rFonts w:ascii="Arial" w:hAnsi="Arial" w:cs="Arial"/>
+          <w:color w:val="1D1C1D"/>
+          <w:sz w:val="23"/>
+          <w:szCs w:val="23"/>
+          <w:shd w:val="clear" w:color="auto" w:fill="F8F8F8"/>
+        </w:rPr>
+        <w:t>className</w:t>
+      </w:r>
+      <w:proofErr w:type="spellEnd"/>
+      <w:r>
+        <w:rPr>
+          <w:rFonts w:ascii="Arial" w:hAnsi="Arial" w:cs="Arial"/>
+          <w:color w:val="1D1C1D"/>
+          <w:sz w:val="23"/>
+          <w:szCs w:val="23"/>
+          <w:shd w:val="clear" w:color="auto" w:fill="F8F8F8"/>
+        </w:rPr>
+        <w:t>={</w:t>
+      </w:r>
+      <w:proofErr w:type="spellStart"/>
+      <w:r>
+        <w:rPr>
+          <w:rFonts w:ascii="Arial" w:hAnsi="Arial" w:cs="Arial"/>
+          <w:color w:val="1D1C1D"/>
+          <w:sz w:val="23"/>
+          <w:szCs w:val="23"/>
+          <w:shd w:val="clear" w:color="auto" w:fill="F8F8F8"/>
+        </w:rPr>
+        <w:t>item.fieldType</w:t>
+      </w:r>
+      <w:proofErr w:type="spellEnd"/>
+      <w:r>
+        <w:rPr>
+          <w:rFonts w:ascii="Arial" w:hAnsi="Arial" w:cs="Arial"/>
+          <w:color w:val="1D1C1D"/>
+          <w:sz w:val="23"/>
+          <w:szCs w:val="23"/>
+          <w:shd w:val="clear" w:color="auto" w:fill="F8F8F8"/>
+        </w:rPr>
+        <w:t>} type={</w:t>
+      </w:r>
+      <w:proofErr w:type="spellStart"/>
+      <w:r>
+        <w:rPr>
+          <w:rFonts w:ascii="Arial" w:hAnsi="Arial" w:cs="Arial"/>
+          <w:color w:val="1D1C1D"/>
+          <w:sz w:val="23"/>
+          <w:szCs w:val="23"/>
+          <w:shd w:val="clear" w:color="auto" w:fill="F8F8F8"/>
+        </w:rPr>
+        <w:t>item.fieldType</w:t>
+      </w:r>
+      <w:proofErr w:type="spellEnd"/>
+      <w:r>
+        <w:rPr>
+          <w:rFonts w:ascii="Arial" w:hAnsi="Arial" w:cs="Arial"/>
+          <w:color w:val="1D1C1D"/>
+          <w:sz w:val="23"/>
+          <w:szCs w:val="23"/>
+          <w:shd w:val="clear" w:color="auto" w:fill="F8F8F8"/>
+        </w:rPr>
+        <w:t xml:space="preserve">}&gt; </w:t>
+      </w:r>
+      <w:r>
+        <w:rPr>
+          <w:rFonts w:ascii="Arial" w:hAnsi="Arial" w:cs="Arial"/>
+          <w:color w:val="1D1C1D"/>
+          <w:sz w:val="23"/>
+          <w:szCs w:val="23"/>
+          <w:shd w:val="clear" w:color="auto" w:fill="F8F8F8"/>
+        </w:rPr>
+        <w:t>f</w:t>
+      </w:r>
+      <w:r>
+        <w:rPr>
+          <w:rFonts w:ascii="Arial" w:hAnsi="Arial" w:cs="Arial"/>
+          <w:color w:val="1D1C1D"/>
+          <w:sz w:val="23"/>
+          <w:szCs w:val="23"/>
+          <w:shd w:val="clear" w:color="auto" w:fill="FFFFFF"/>
+        </w:rPr>
+        <w:t xml:space="preserve">ind or filter on the features array to get the required item for </w:t>
+      </w:r>
+      <w:proofErr w:type="spellStart"/>
+      <w:r>
+        <w:rPr>
+          <w:rFonts w:ascii="Arial" w:hAnsi="Arial" w:cs="Arial"/>
+          <w:color w:val="1D1C1D"/>
+          <w:sz w:val="23"/>
+          <w:szCs w:val="23"/>
+          <w:shd w:val="clear" w:color="auto" w:fill="FFFFFF"/>
+        </w:rPr>
+        <w:t>ecrf</w:t>
+      </w:r>
+      <w:proofErr w:type="spellEnd"/>
+      <w:r>
+        <w:rPr>
+          <w:rFonts w:ascii="Arial" w:hAnsi="Arial" w:cs="Arial"/>
+          <w:color w:val="1D1C1D"/>
+          <w:sz w:val="23"/>
+          <w:szCs w:val="23"/>
+          <w:shd w:val="clear" w:color="auto" w:fill="FFFFFF"/>
+        </w:rPr>
+        <w:t xml:space="preserve"> display</w:t>
+      </w:r>
+      <w:r>
+        <w:rPr>
+          <w:rFonts w:ascii="Arial" w:hAnsi="Arial" w:cs="Arial"/>
+          <w:color w:val="1D1C1D"/>
+          <w:sz w:val="23"/>
+          <w:szCs w:val="23"/>
+          <w:shd w:val="clear" w:color="auto" w:fill="F8F8F8"/>
+        </w:rPr>
+        <w:t xml:space="preserve"> /&gt;</w:t>
+      </w:r>
     </w:p>
     <w:p>
       <w:pPr>
@@ -7334,6 +7730,7 @@
           <w:rFonts w:eastAsia="Calibri"/>
           <w:color w:val="4472C4"/>
         </w:rPr>
+        <w:lastRenderedPageBreak/>
         <w:t>a detailed description of the functions performed for each action or option present in the screen (calling a process, screen etc.)</w:t>
       </w:r>
     </w:p>
@@ -7348,7 +7745,6 @@
         <w:rPr>
           <w:rFonts w:eastAsia="Times New Roman"/>
         </w:rPr>
-        <w:lastRenderedPageBreak/>
         <w:t>Interface with External Systems</w:t>
       </w:r>
     </w:p>
@@ -7999,6 +8395,7 @@
         <w:rPr>
           <w:rFonts w:eastAsia="Times New Roman"/>
         </w:rPr>
+        <w:lastRenderedPageBreak/>
         <w:t>Memory Constraints</w:t>
       </w:r>
     </w:p>
@@ -8048,7 +8445,6 @@
                 <w:b/>
                 <w:bCs/>
               </w:rPr>
-              <w:lastRenderedPageBreak/>
               <w:t>Item No.</w:t>
             </w:r>
           </w:p>
@@ -8343,16 +8739,7 @@
               <w:pStyle w:val="NoSpacing"/>
             </w:pPr>
             <w:r>
-              <w:t>RMSS display message “</w:t>
-            </w:r>
-            <w:r>
-              <w:t>Forbidden access</w:t>
-            </w:r>
-            <w:r>
-              <w:t xml:space="preserve">” if the </w:t>
-            </w:r>
-            <w:r>
-              <w:t>l</w:t>
+              <w:t>RMSS display message “Forbidden access” if the l</w:t>
             </w:r>
             <w:r>
               <w:t>ogged-in</w:t>
@@ -11765,25 +12152,7 @@
               <w:rPr>
                 <w:rFonts w:eastAsia="Calibri" w:cstheme="minorHAnsi"/>
               </w:rPr>
-              <w:t xml:space="preserve">Latency </w:t>
-            </w:r>
-            <w:r>
-              <w:rPr>
-                <w:rFonts w:eastAsia="Calibri" w:cstheme="minorHAnsi"/>
-              </w:rPr>
-              <w:t>to</w:t>
-            </w:r>
-            <w:r>
-              <w:rPr>
-                <w:rFonts w:eastAsia="Calibri" w:cstheme="minorHAnsi"/>
-              </w:rPr>
-              <w:t xml:space="preserve"> </w:t>
-            </w:r>
-            <w:r>
-              <w:rPr>
-                <w:rFonts w:eastAsia="Calibri" w:cstheme="minorHAnsi"/>
-              </w:rPr>
-              <w:t>read transaction data within 1 sec</w:t>
+              <w:t>Latency to read transaction data within 1 sec</w:t>
             </w:r>
           </w:p>
         </w:tc>
@@ -11877,13 +12246,7 @@
               <w:rPr>
                 <w:rFonts w:eastAsia="Calibri" w:cstheme="minorHAnsi"/>
               </w:rPr>
-              <w:t>data requirements</w:t>
-            </w:r>
-            <w:r>
-              <w:rPr>
-                <w:rFonts w:eastAsia="Calibri" w:cstheme="minorHAnsi"/>
-              </w:rPr>
-              <w:t xml:space="preserve"> per</w:t>
+              <w:t>data requirements per</w:t>
             </w:r>
             <w:r>
               <w:rPr>
@@ -12629,8 +12992,8 @@
     </w:p>
     <w:p/>
     <w:sectPr>
-      <w:headerReference w:type="default" r:id="rId34"/>
-      <w:footerReference w:type="default" r:id="rId35"/>
+      <w:headerReference w:type="default" r:id="rId37"/>
+      <w:footerReference w:type="default" r:id="rId38"/>
       <w:pgSz w:w="12240" w:h="15840"/>
       <w:pgMar w:top="720" w:right="720" w:bottom="720" w:left="720" w:header="720" w:footer="576" w:gutter="0"/>
       <w:cols w:space="720"/>
@@ -12638,6 +13001,25 @@
     </w:sectPr>
   </w:body>
 </w:document>
+</file>
+
+<file path=word/endnotes.xml><?xml version="1.0" encoding="utf-8"?>
+<w:endnotes xmlns:wpc="http://schemas.microsoft.com/office/word/2010/wordprocessingCanvas" xmlns:cx="http://schemas.microsoft.com/office/drawing/2014/chartex" xmlns:mc="http://schemas.openxmlformats.org/markup-compatibility/2006" xmlns:o="urn:schemas-microsoft-com:office:office" xmlns:r="http://schemas.openxmlformats.org/officeDocument/2006/relationships" xmlns:m="http://schemas.openxmlformats.org/officeDocument/2006/math" xmlns:v="urn:schemas-microsoft-com:vml" xmlns:wp14="http://schemas.microsoft.com/office/word/2010/wordprocessingDrawing" xmlns:wp="http://schemas.openxmlformats.org/drawingml/2006/wordprocessingDrawing" xmlns:w10="urn:schemas-microsoft-com:office:word" xmlns:w="http://schemas.openxmlformats.org/wordprocessingml/2006/main" xmlns:w14="http://schemas.microsoft.com/office/word/2010/wordml" xmlns:w15="http://schemas.microsoft.com/office/word/2012/wordml" xmlns:w16se="http://schemas.microsoft.com/office/word/2015/wordml/symex" xmlns:wpg="http://schemas.microsoft.com/office/word/2010/wordprocessingGroup" xmlns:wpi="http://schemas.microsoft.com/office/word/2010/wordprocessingInk" xmlns:wne="http://schemas.microsoft.com/office/word/2006/wordml" xmlns:wps="http://schemas.microsoft.com/office/word/2010/wordprocessingShape" mc:Ignorable="w14 w15 w16se wp14">
+  <w:endnote w:type="separator" w:id="-1">
+    <w:p>
+      <w:r>
+        <w:separator/>
+      </w:r>
+    </w:p>
+  </w:endnote>
+  <w:endnote w:type="continuationSeparator" w:id="0">
+    <w:p>
+      <w:r>
+        <w:continuationSeparator/>
+      </w:r>
+    </w:p>
+  </w:endnote>
+</w:endnotes>
 </file>
 
 <file path=word/footer1.xml><?xml version="1.0" encoding="utf-8"?>
@@ -12733,7 +13115,7 @@
               <w:sz w:val="18"/>
               <w:szCs w:val="18"/>
             </w:rPr>
-            <w:t>28</w:t>
+            <w:t>9</w:t>
           </w:r>
           <w:r>
             <w:rPr>
@@ -12776,7 +13158,7 @@
               <w:sz w:val="18"/>
               <w:szCs w:val="18"/>
             </w:rPr>
-            <w:t>30</w:t>
+            <w:t>31</w:t>
           </w:r>
           <w:r>
             <w:rPr>
@@ -12797,6 +13179,25 @@
   <w:p/>
   <w:p/>
 </w:ftr>
+</file>
+
+<file path=word/footnotes.xml><?xml version="1.0" encoding="utf-8"?>
+<w:footnotes xmlns:wpc="http://schemas.microsoft.com/office/word/2010/wordprocessingCanvas" xmlns:cx="http://schemas.microsoft.com/office/drawing/2014/chartex" xmlns:mc="http://schemas.openxmlformats.org/markup-compatibility/2006" xmlns:o="urn:schemas-microsoft-com:office:office" xmlns:r="http://schemas.openxmlformats.org/officeDocument/2006/relationships" xmlns:m="http://schemas.openxmlformats.org/officeDocument/2006/math" xmlns:v="urn:schemas-microsoft-com:vml" xmlns:wp14="http://schemas.microsoft.com/office/word/2010/wordprocessingDrawing" xmlns:wp="http://schemas.openxmlformats.org/drawingml/2006/wordprocessingDrawing" xmlns:w10="urn:schemas-microsoft-com:office:word" xmlns:w="http://schemas.openxmlformats.org/wordprocessingml/2006/main" xmlns:w14="http://schemas.microsoft.com/office/word/2010/wordml" xmlns:w15="http://schemas.microsoft.com/office/word/2012/wordml" xmlns:w16se="http://schemas.microsoft.com/office/word/2015/wordml/symex" xmlns:wpg="http://schemas.microsoft.com/office/word/2010/wordprocessingGroup" xmlns:wpi="http://schemas.microsoft.com/office/word/2010/wordprocessingInk" xmlns:wne="http://schemas.microsoft.com/office/word/2006/wordml" xmlns:wps="http://schemas.microsoft.com/office/word/2010/wordprocessingShape" mc:Ignorable="w14 w15 w16se wp14">
+  <w:footnote w:type="separator" w:id="-1">
+    <w:p>
+      <w:r>
+        <w:separator/>
+      </w:r>
+    </w:p>
+  </w:footnote>
+  <w:footnote w:type="continuationSeparator" w:id="0">
+    <w:p>
+      <w:r>
+        <w:continuationSeparator/>
+      </w:r>
+    </w:p>
+  </w:footnote>
+</w:footnotes>
 </file>
 
 <file path=word/header1.xml><?xml version="1.0" encoding="utf-8"?>
@@ -13109,7 +13510,7 @@
               <w:sz w:val="24"/>
               <w:szCs w:val="24"/>
             </w:rPr>
-            <w:t>28</w:t>
+            <w:t>9</w:t>
           </w:r>
           <w:r>
             <w:rPr>
@@ -13172,7 +13573,7 @@
               <w:sz w:val="24"/>
               <w:szCs w:val="24"/>
             </w:rPr>
-            <w:t>30</w:t>
+            <w:t>31</w:t>
           </w:r>
           <w:r>
             <w:rPr>
@@ -15192,7 +15593,7 @@
 </file>
 
 <file path=customXml/itemProps1.xml><?xml version="1.0" encoding="utf-8"?>
-<ds:datastoreItem xmlns:ds="http://schemas.openxmlformats.org/officeDocument/2006/customXml" ds:itemID="{4CD953D4-B7E1-4811-B2B6-3887C1EDCB8C}">
+<ds:datastoreItem xmlns:ds="http://schemas.openxmlformats.org/officeDocument/2006/customXml" ds:itemID="{42AD2DCC-9707-4991-8B46-F524BACF5C85}">
   <ds:schemaRefs>
     <ds:schemaRef ds:uri="http://schemas.openxmlformats.org/officeDocument/2006/bibliography"/>
   </ds:schemaRefs>

</xml_diff>